<commit_message>
Updating lab report for capitalized file and targets
</commit_message>
<xml_diff>
--- a/comp4320/project1/Lab1report_group20.docx
+++ b/comp4320/project1/Lab1report_group20.docx
@@ -75,36 +75,43 @@
         <w:t>This project includes a Makefile. To compile, run -$make from this directory (this directory being the one that holds the src directory, the Makefile, etc.</w:t>
       </w:r>
     </w:p>
-    <w:p/>
-    <w:p>
-      <w:r>
-        <w:t>After running make, the compiled .o files reside in the obj/ directory while the linked executables reside in the bin/ directory.</w:t>
-      </w:r>
-    </w:p>
-    <w:p/>
-    <w:p>
-      <w:r>
-        <w:t>To make only clientTCP,  -$make clientTCP</w:t>
-      </w:r>
-    </w:p>
-    <w:p>
-      <w:r>
-        <w:t>To make only serverUDP, -$make serverTCP</w:t>
-      </w:r>
-    </w:p>
-    <w:p>
-      <w:r>
-        <w:t>To clean make-rel</w:t>
-      </w:r>
+    <w:p>
       <w:bookmarkStart w:id="0" w:name="_GoBack"/>
       <w:bookmarkEnd w:id="0"/>
-      <w:r>
-        <w:t>ated files, -$make clean</w:t>
+    </w:p>
+    <w:p>
+      <w:r>
+        <w:t>After running make, the compiled .o files reside in the obj/ directory while the linked executables reside in the bin/ directory.</w:t>
       </w:r>
     </w:p>
     <w:p/>
     <w:p>
       <w:r>
+        <w:t xml:space="preserve">To make only clientTCP, </w:t>
+      </w:r>
+      <w:r>
+        <w:t xml:space="preserve"> -$make C</w:t>
+      </w:r>
+      <w:r>
+        <w:t>lientTCP</w:t>
+      </w:r>
+    </w:p>
+    <w:p>
+      <w:r>
+        <w:t>To make only serverUDP, -$make S</w:t>
+      </w:r>
+      <w:r>
+        <w:t>erverTCP</w:t>
+      </w:r>
+    </w:p>
+    <w:p>
+      <w:r>
+        <w:t>To clean make-related files, -$make clean</w:t>
+      </w:r>
+    </w:p>
+    <w:p/>
+    <w:p>
+      <w:r>
         <w:t>Because python is an interpreted language, the .py source code files will need to be run from the src/ directory in which they reside.</w:t>
       </w:r>
     </w:p>
@@ -177,7 +184,13 @@
         <w:rPr>
           <w:b/>
         </w:rPr>
-        <w:t>/server</w:t>
+        <w:t>/S</w:t>
+      </w:r>
+      <w:r>
+        <w:rPr>
+          <w:b/>
+        </w:rPr>
+        <w:t>erver</w:t>
       </w:r>
       <w:r>
         <w:rPr>
@@ -208,31 +221,13 @@
         <w:rPr>
           <w:b/>
         </w:rPr>
-        <w:t>python src/clientUDP.py</w:t>
-      </w:r>
-      <w:r>
-        <w:rPr>
-          <w:b/>
-        </w:rPr>
-        <w:t xml:space="preserve"> &lt;tux185</w:t>
-      </w:r>
-      <w:r>
-        <w:rPr>
-          <w:b/>
-        </w:rPr>
-        <w:t xml:space="preserve">&gt; &lt;10030&gt; </w:t>
-      </w:r>
-      <w:r>
-        <w:rPr>
-          <w:b/>
-        </w:rPr>
-        <w:t xml:space="preserve"> &lt;170&gt; &lt;’Hello’</w:t>
-      </w:r>
-      <w:r>
-        <w:rPr>
-          <w:b/>
-        </w:rPr>
-        <w:t>&gt;</w:t>
+        <w:t>python src/C</w:t>
+      </w:r>
+      <w:r>
+        <w:rPr>
+          <w:b/>
+        </w:rPr>
+        <w:t>lientUDP.py &lt;tux185&gt; &lt;10030&gt;  &lt;170&gt; &lt;’Hello’&gt;</w:t>
       </w:r>
     </w:p>
     <w:p>
@@ -252,13 +247,13 @@
         <w:rPr>
           <w:b/>
         </w:rPr>
-        <w:t>python src/serverTCP.py &lt;10030</w:t>
-      </w:r>
-      <w:r>
-        <w:rPr>
-          <w:b/>
-        </w:rPr>
-        <w:t>&gt;</w:t>
+        <w:t>python src/S</w:t>
+      </w:r>
+      <w:r>
+        <w:rPr>
+          <w:b/>
+        </w:rPr>
+        <w:t>erverTCP.py &lt;10030&gt;</w:t>
       </w:r>
     </w:p>
     <w:p>
@@ -277,7 +272,13 @@
         <w:rPr>
           <w:b/>
         </w:rPr>
-        <w:t>/clientTCP &lt;tux185</w:t>
+        <w:t>/Cl</w:t>
+      </w:r>
+      <w:r>
+        <w:rPr>
+          <w:b/>
+        </w:rPr>
+        <w:t>ientTCP &lt;tux185</w:t>
       </w:r>
       <w:r>
         <w:rPr>

</xml_diff>